<commit_message>
consolidated annotations, added geographical entity and geographical region
</commit_message>
<xml_diff>
--- a/docs/List_of_Abbreviations.docx
+++ b/docs/List_of_Abbreviations.docx
@@ -9,8 +9,6 @@
           <w:u w:val="single"/>
         </w:rPr>
       </w:pPr>
-      <w:bookmarkStart w:id="0" w:name="_GoBack"/>
-      <w:bookmarkEnd w:id="0"/>
       <w:r>
         <w:rPr>
           <w:b/>
@@ -121,6 +119,17 @@
         <w:tab/>
         <w:t>added subclass (restriction)</w:t>
       </w:r>
+    </w:p>
+    <w:p>
+      <w:r>
+        <w:t>CS</w:t>
+      </w:r>
+      <w:r>
+        <w:tab/>
+        <w:t>changed subclass (restriction)</w:t>
+      </w:r>
+      <w:bookmarkStart w:id="0" w:name="_GoBack"/>
+      <w:bookmarkEnd w:id="0"/>
     </w:p>
     <w:p/>
     <w:sectPr>

</xml_diff>